<commit_message>
Work Log updated; First Iteration Plan updated
</commit_message>
<xml_diff>
--- a/Doc/WorkLog/Work Log 6.26.docx
+++ b/Doc/WorkLog/Work Log 6.26.docx
@@ -38,7 +38,7 @@
           <w:rFonts w:hint="eastAsia"/>
           <w:lang w:val="en-US" w:eastAsia="zh-CN"/>
         </w:rPr>
-        <w:t>讨论结果：明确第一周迭代目标，主要功能性模块安排第二周和第三周实现</w:t>
+        <w:t>讨论结果：明确第一周迭代目标 明确主要功能性模块安排第二周和第三周实现 新必要功能提出 CDM的第一版生成</w:t>
       </w:r>
     </w:p>
     <w:p>
@@ -214,8 +214,6 @@
         </w:rPr>
         <w:t xml:space="preserve">                愿望单</w:t>
       </w:r>
-      <w:bookmarkStart w:id="0" w:name="_GoBack"/>
-      <w:bookmarkEnd w:id="0"/>
     </w:p>
     <w:p>
       <w:pPr>
@@ -235,6 +233,38 @@
           <w:lang w:val="en-US" w:eastAsia="zh-CN"/>
         </w:rPr>
       </w:pPr>
+      <w:r>
+        <w:rPr>
+          <w:rFonts w:hint="eastAsia"/>
+          <w:lang w:val="en-US" w:eastAsia="zh-CN"/>
+        </w:rPr>
+        <w:t>新必要功能： 用户在发布一个不存在在游戏库中的游戏时， 用户先向管理员申请将该游戏添加至游戏库，管理员对此进行审核通过后，将该游戏添加到游戏库中，然后可以进行其他其他操作。</w:t>
+      </w:r>
+    </w:p>
+    <w:p>
+      <w:pPr>
+        <w:rPr>
+          <w:rFonts w:hint="eastAsia"/>
+          <w:lang w:val="en-US" w:eastAsia="zh-CN"/>
+        </w:rPr>
+      </w:pPr>
+    </w:p>
+    <w:p>
+      <w:pPr>
+        <w:rPr>
+          <w:rFonts w:hint="eastAsia"/>
+          <w:lang w:val="en-US" w:eastAsia="zh-CN"/>
+        </w:rPr>
+      </w:pPr>
+      <w:r>
+        <w:rPr>
+          <w:rFonts w:hint="eastAsia"/>
+          <w:lang w:val="en-US" w:eastAsia="zh-CN"/>
+        </w:rPr>
+        <w:t>CDM生成： 完成基础CDM 明确各个entities 以及对应的attributes 为数据库搭建做准备</w:t>
+      </w:r>
+      <w:bookmarkStart w:id="0" w:name="_GoBack"/>
+      <w:bookmarkEnd w:id="0"/>
     </w:p>
     <w:p>
       <w:pPr>

</xml_diff>